<commit_message>
Added delete method for users
</commit_message>
<xml_diff>
--- a/Прочее/Пояснительная записка.docx
+++ b/Прочее/Пояснительная записка.docx
@@ -137,139 +137,510 @@
         </w:rPr>
         <w:t>· Название</w:t>
       </w:r>
+    </w:p>
+    <w:p>
+      <w:pPr>
+        <w:pStyle w:val="a3"/>
+        <w:rPr>
+          <w:color w:val="000000"/>
+          <w:sz w:val="27"/>
+          <w:szCs w:val="27"/>
+        </w:rPr>
+      </w:pPr>
+      <w:r>
+        <w:rPr>
+          <w:color w:val="000000"/>
+          <w:sz w:val="27"/>
+          <w:szCs w:val="27"/>
+        </w:rPr>
+        <w:t>· Описание</w:t>
+      </w:r>
+    </w:p>
+    <w:p>
+      <w:pPr>
+        <w:pStyle w:val="a3"/>
+        <w:rPr>
+          <w:color w:val="000000"/>
+          <w:sz w:val="27"/>
+          <w:szCs w:val="27"/>
+        </w:rPr>
+      </w:pPr>
+      <w:r>
+        <w:rPr>
+          <w:color w:val="000000"/>
+          <w:sz w:val="27"/>
+          <w:szCs w:val="27"/>
+        </w:rPr>
+        <w:t>· Цена</w:t>
+      </w:r>
+    </w:p>
+    <w:p>
+      <w:pPr>
+        <w:pStyle w:val="a3"/>
+        <w:rPr>
+          <w:color w:val="000000"/>
+          <w:sz w:val="27"/>
+          <w:szCs w:val="27"/>
+        </w:rPr>
+      </w:pPr>
+      <w:r>
+        <w:rPr>
+          <w:color w:val="000000"/>
+          <w:sz w:val="27"/>
+          <w:szCs w:val="27"/>
+        </w:rPr>
+        <w:t>· Дата создания</w:t>
+      </w:r>
+    </w:p>
+    <w:p>
+      <w:pPr>
+        <w:pStyle w:val="a3"/>
+        <w:rPr>
+          <w:color w:val="000000"/>
+          <w:sz w:val="27"/>
+          <w:szCs w:val="27"/>
+        </w:rPr>
+      </w:pPr>
+      <w:r>
+        <w:rPr>
+          <w:color w:val="000000"/>
+          <w:sz w:val="27"/>
+          <w:szCs w:val="27"/>
+        </w:rPr>
+        <w:t>· Дата последнего изменения</w:t>
+      </w:r>
+    </w:p>
+    <w:p>
+      <w:pPr>
+        <w:pStyle w:val="a3"/>
+        <w:rPr>
+          <w:color w:val="000000"/>
+          <w:sz w:val="27"/>
+          <w:szCs w:val="27"/>
+        </w:rPr>
+      </w:pPr>
+      <w:r>
+        <w:rPr>
+          <w:color w:val="000000"/>
+          <w:sz w:val="27"/>
+          <w:szCs w:val="27"/>
+        </w:rPr>
+        <w:t>· Категория</w:t>
+      </w:r>
+    </w:p>
+    <w:p>
+      <w:pPr>
+        <w:pStyle w:val="a3"/>
+        <w:ind w:firstLine="720"/>
+        <w:rPr>
+          <w:color w:val="000000"/>
+          <w:sz w:val="27"/>
+          <w:szCs w:val="27"/>
+        </w:rPr>
+      </w:pPr>
+      <w:r>
+        <w:rPr>
+          <w:color w:val="000000"/>
+          <w:sz w:val="27"/>
+          <w:szCs w:val="27"/>
+        </w:rPr>
+        <w:t>- Название категории</w:t>
+      </w:r>
+    </w:p>
+    <w:p>
+      <w:pPr>
+        <w:pStyle w:val="a3"/>
+        <w:rPr>
+          <w:color w:val="000000"/>
+          <w:sz w:val="27"/>
+          <w:szCs w:val="27"/>
+        </w:rPr>
+      </w:pPr>
+      <w:r>
+        <w:rPr>
+          <w:color w:val="000000"/>
+          <w:sz w:val="27"/>
+          <w:szCs w:val="27"/>
+        </w:rPr>
+        <w:t>· Контакты автора</w:t>
+      </w:r>
+    </w:p>
+    <w:p>
+      <w:pPr>
+        <w:pStyle w:val="a3"/>
+        <w:ind w:left="720"/>
+        <w:rPr>
+          <w:color w:val="000000"/>
+          <w:sz w:val="27"/>
+          <w:szCs w:val="27"/>
+        </w:rPr>
+      </w:pPr>
+      <w:r>
+        <w:rPr>
+          <w:color w:val="000000"/>
+          <w:sz w:val="27"/>
+          <w:szCs w:val="27"/>
+        </w:rPr>
+        <w:t>- Имя</w:t>
+      </w:r>
+    </w:p>
+    <w:p>
+      <w:pPr>
+        <w:pStyle w:val="a3"/>
+        <w:ind w:left="720"/>
+        <w:rPr>
+          <w:color w:val="000000"/>
+          <w:sz w:val="27"/>
+          <w:szCs w:val="27"/>
+        </w:rPr>
+      </w:pPr>
+      <w:r>
+        <w:rPr>
+          <w:color w:val="000000"/>
+          <w:sz w:val="27"/>
+          <w:szCs w:val="27"/>
+        </w:rPr>
+        <w:t>- Номер телефона</w:t>
+      </w:r>
+    </w:p>
+    <w:p>
+      <w:pPr>
+        <w:pStyle w:val="a3"/>
+        <w:ind w:left="720"/>
+        <w:rPr>
+          <w:color w:val="000000"/>
+          <w:sz w:val="27"/>
+          <w:szCs w:val="27"/>
+        </w:rPr>
+      </w:pPr>
+      <w:r>
+        <w:rPr>
+          <w:color w:val="000000"/>
+          <w:sz w:val="27"/>
+          <w:szCs w:val="27"/>
+        </w:rPr>
+        <w:t xml:space="preserve">- </w:t>
+      </w:r>
+      <w:proofErr w:type="spellStart"/>
+      <w:r>
+        <w:rPr>
+          <w:color w:val="000000"/>
+          <w:sz w:val="27"/>
+          <w:szCs w:val="27"/>
+        </w:rPr>
+        <w:t>Email</w:t>
+      </w:r>
+      <w:proofErr w:type="spellEnd"/>
+    </w:p>
+    <w:p>
+      <w:pPr>
+        <w:pStyle w:val="a3"/>
+        <w:rPr>
+          <w:color w:val="000000"/>
+          <w:sz w:val="27"/>
+          <w:szCs w:val="27"/>
+        </w:rPr>
+      </w:pPr>
+      <w:r>
+        <w:rPr>
+          <w:color w:val="000000"/>
+          <w:sz w:val="27"/>
+          <w:szCs w:val="27"/>
+        </w:rPr>
+        <w:t>· Местонахождение товара</w:t>
+      </w:r>
+    </w:p>
+    <w:p>
+      <w:pPr>
+        <w:pStyle w:val="a3"/>
+        <w:rPr>
+          <w:color w:val="000000"/>
+          <w:sz w:val="27"/>
+          <w:szCs w:val="27"/>
+        </w:rPr>
+      </w:pPr>
+      <w:r>
+        <w:rPr>
+          <w:color w:val="000000"/>
+          <w:sz w:val="27"/>
+          <w:szCs w:val="27"/>
+        </w:rPr>
+        <w:t>· Состояние</w:t>
+      </w:r>
+    </w:p>
+    <w:p>
+      <w:pPr>
+        <w:pStyle w:val="a3"/>
+        <w:rPr>
+          <w:b/>
+          <w:color w:val="000000"/>
+          <w:sz w:val="27"/>
+          <w:szCs w:val="27"/>
+        </w:rPr>
+      </w:pPr>
+      <w:r>
+        <w:rPr>
+          <w:b/>
+          <w:color w:val="000000"/>
+          <w:sz w:val="27"/>
+          <w:szCs w:val="27"/>
+        </w:rPr>
+        <w:t>Система предоставляет возможность изменять/добавлять/удалять любую информацию о товарах.</w:t>
+      </w:r>
+    </w:p>
+    <w:p>
+      <w:pPr>
+        <w:pStyle w:val="a3"/>
+        <w:rPr>
+          <w:b/>
+          <w:color w:val="000000"/>
+          <w:sz w:val="27"/>
+          <w:szCs w:val="27"/>
+        </w:rPr>
+      </w:pPr>
+      <w:r>
+        <w:rPr>
+          <w:b/>
+          <w:color w:val="000000"/>
+          <w:sz w:val="27"/>
+          <w:szCs w:val="27"/>
+        </w:rPr>
+        <w:t>Система предоставляет</w:t>
+      </w:r>
+      <w:r>
+        <w:rPr>
+          <w:b/>
+          <w:color w:val="000000"/>
+          <w:sz w:val="27"/>
+          <w:szCs w:val="27"/>
+        </w:rPr>
+        <w:t xml:space="preserve"> навигацию:</w:t>
+      </w:r>
+    </w:p>
+    <w:p>
+      <w:pPr>
+        <w:pStyle w:val="a3"/>
+        <w:rPr>
+          <w:color w:val="000000"/>
+          <w:sz w:val="27"/>
+          <w:szCs w:val="27"/>
+        </w:rPr>
+      </w:pPr>
+      <w:r>
+        <w:rPr>
+          <w:color w:val="000000"/>
+          <w:sz w:val="27"/>
+          <w:szCs w:val="27"/>
+        </w:rPr>
+        <w:t>· По категориям</w:t>
+      </w:r>
+    </w:p>
+    <w:p>
+      <w:pPr>
+        <w:pStyle w:val="a3"/>
+        <w:rPr>
+          <w:color w:val="000000"/>
+          <w:sz w:val="27"/>
+          <w:szCs w:val="27"/>
+        </w:rPr>
+      </w:pPr>
+      <w:r>
+        <w:rPr>
+          <w:color w:val="000000"/>
+          <w:sz w:val="27"/>
+          <w:szCs w:val="27"/>
+        </w:rPr>
+        <w:t>· По полному или частичному имени товара</w:t>
+      </w:r>
+    </w:p>
+    <w:p>
+      <w:pPr>
+        <w:pStyle w:val="a3"/>
+        <w:rPr>
+          <w:b/>
+          <w:color w:val="000000"/>
+          <w:sz w:val="27"/>
+          <w:szCs w:val="27"/>
+        </w:rPr>
+      </w:pPr>
+      <w:r>
+        <w:rPr>
+          <w:b/>
+          <w:color w:val="000000"/>
+          <w:sz w:val="27"/>
+          <w:szCs w:val="27"/>
+        </w:rPr>
+        <w:t>Система обладает</w:t>
+      </w:r>
+      <w:r>
+        <w:rPr>
+          <w:b/>
+          <w:color w:val="000000"/>
+          <w:sz w:val="27"/>
+          <w:szCs w:val="27"/>
+        </w:rPr>
+        <w:t xml:space="preserve"> аутентификацией и авторизацией. Система может работать в 4-х режимах:</w:t>
+      </w:r>
+    </w:p>
+    <w:p>
+      <w:pPr>
+        <w:pStyle w:val="a3"/>
+        <w:rPr>
+          <w:color w:val="000000"/>
+          <w:sz w:val="27"/>
+          <w:szCs w:val="27"/>
+        </w:rPr>
+      </w:pPr>
+      <w:r>
+        <w:rPr>
+          <w:color w:val="000000"/>
+          <w:sz w:val="27"/>
+          <w:szCs w:val="27"/>
+        </w:rPr>
+        <w:t>· Режим гостя. Данный режим разрешает:</w:t>
+      </w:r>
+    </w:p>
+    <w:p>
+      <w:pPr>
+        <w:pStyle w:val="a3"/>
+        <w:ind w:left="720"/>
+        <w:rPr>
+          <w:color w:val="000000"/>
+          <w:sz w:val="27"/>
+          <w:szCs w:val="27"/>
+        </w:rPr>
+      </w:pPr>
+      <w:r>
+        <w:rPr>
+          <w:color w:val="000000"/>
+          <w:sz w:val="27"/>
+          <w:szCs w:val="27"/>
+        </w:rPr>
+        <w:lastRenderedPageBreak/>
+        <w:t>- Пользоваться навигацией</w:t>
+      </w:r>
+    </w:p>
+    <w:p>
+      <w:pPr>
+        <w:pStyle w:val="a3"/>
+        <w:ind w:left="720"/>
+        <w:rPr>
+          <w:color w:val="000000"/>
+          <w:sz w:val="27"/>
+          <w:szCs w:val="27"/>
+        </w:rPr>
+      </w:pPr>
+      <w:r>
+        <w:rPr>
+          <w:color w:val="000000"/>
+          <w:sz w:val="27"/>
+          <w:szCs w:val="27"/>
+        </w:rPr>
+        <w:t>- Пользоваться поиском</w:t>
+      </w:r>
+    </w:p>
+    <w:p>
+      <w:pPr>
+        <w:pStyle w:val="a3"/>
+        <w:ind w:left="720"/>
+        <w:rPr>
+          <w:color w:val="000000"/>
+          <w:sz w:val="27"/>
+          <w:szCs w:val="27"/>
+        </w:rPr>
+      </w:pPr>
+      <w:r>
+        <w:rPr>
+          <w:color w:val="000000"/>
+          <w:sz w:val="27"/>
+          <w:szCs w:val="27"/>
+        </w:rPr>
+        <w:t>- Просматривать товары</w:t>
+      </w:r>
+    </w:p>
+    <w:p>
+      <w:pPr>
+        <w:pStyle w:val="a3"/>
+        <w:rPr>
+          <w:b/>
+          <w:color w:val="000000"/>
+          <w:sz w:val="27"/>
+          <w:szCs w:val="27"/>
+        </w:rPr>
+      </w:pPr>
+      <w:r>
+        <w:rPr>
+          <w:b/>
+          <w:color w:val="000000"/>
+          <w:sz w:val="27"/>
+          <w:szCs w:val="27"/>
+        </w:rPr>
+        <w:t>· Режим пользователя. Данный режим разрешает все, что может гость, а также:</w:t>
+      </w:r>
+    </w:p>
+    <w:p>
+      <w:pPr>
+        <w:pStyle w:val="a3"/>
+        <w:ind w:left="720"/>
+        <w:rPr>
+          <w:color w:val="000000"/>
+          <w:sz w:val="27"/>
+          <w:szCs w:val="27"/>
+        </w:rPr>
+      </w:pPr>
+      <w:r>
+        <w:rPr>
+          <w:color w:val="000000"/>
+          <w:sz w:val="27"/>
+          <w:szCs w:val="27"/>
+        </w:rPr>
+        <w:t>- Просмотр списка своих товаров</w:t>
+      </w:r>
+    </w:p>
+    <w:p>
+      <w:pPr>
+        <w:pStyle w:val="a3"/>
+        <w:ind w:left="720"/>
+        <w:rPr>
+          <w:color w:val="000000"/>
+          <w:sz w:val="27"/>
+          <w:szCs w:val="27"/>
+        </w:rPr>
+      </w:pPr>
+      <w:r>
+        <w:rPr>
+          <w:color w:val="000000"/>
+          <w:sz w:val="27"/>
+          <w:szCs w:val="27"/>
+        </w:rPr>
+        <w:t>- Добавлять/изменять/удалять свои товары</w:t>
+      </w:r>
+    </w:p>
+    <w:p>
+      <w:pPr>
+        <w:pStyle w:val="a3"/>
+        <w:ind w:left="720"/>
+        <w:rPr>
+          <w:color w:val="000000"/>
+          <w:sz w:val="27"/>
+          <w:szCs w:val="27"/>
+          <w:lang w:val="en-US"/>
+        </w:rPr>
+      </w:pPr>
+      <w:r>
+        <w:rPr>
+          <w:color w:val="000000"/>
+          <w:sz w:val="27"/>
+          <w:szCs w:val="27"/>
+        </w:rPr>
+        <w:t>- Редактировать свой профиль</w:t>
+      </w:r>
       <w:bookmarkStart w:id="0" w:name="_GoBack"/>
       <w:bookmarkEnd w:id="0"/>
     </w:p>
     <w:p>
       <w:pPr>
         <w:pStyle w:val="a3"/>
-        <w:rPr>
-          <w:color w:val="000000"/>
-          <w:sz w:val="27"/>
-          <w:szCs w:val="27"/>
-        </w:rPr>
-      </w:pPr>
-      <w:r>
-        <w:rPr>
-          <w:color w:val="000000"/>
-          <w:sz w:val="27"/>
-          <w:szCs w:val="27"/>
-        </w:rPr>
-        <w:t>· Описание</w:t>
-      </w:r>
-    </w:p>
-    <w:p>
-      <w:pPr>
-        <w:pStyle w:val="a3"/>
-        <w:rPr>
-          <w:color w:val="000000"/>
-          <w:sz w:val="27"/>
-          <w:szCs w:val="27"/>
-        </w:rPr>
-      </w:pPr>
-      <w:r>
-        <w:rPr>
-          <w:color w:val="000000"/>
-          <w:sz w:val="27"/>
-          <w:szCs w:val="27"/>
-        </w:rPr>
-        <w:t>· Цена</w:t>
-      </w:r>
-    </w:p>
-    <w:p>
-      <w:pPr>
-        <w:pStyle w:val="a3"/>
-        <w:rPr>
-          <w:color w:val="000000"/>
-          <w:sz w:val="27"/>
-          <w:szCs w:val="27"/>
-        </w:rPr>
-      </w:pPr>
-      <w:r>
-        <w:rPr>
-          <w:color w:val="000000"/>
-          <w:sz w:val="27"/>
-          <w:szCs w:val="27"/>
-        </w:rPr>
-        <w:t>· Дата создания</w:t>
-      </w:r>
-    </w:p>
-    <w:p>
-      <w:pPr>
-        <w:pStyle w:val="a3"/>
-        <w:rPr>
-          <w:color w:val="000000"/>
-          <w:sz w:val="27"/>
-          <w:szCs w:val="27"/>
-        </w:rPr>
-      </w:pPr>
-      <w:r>
-        <w:rPr>
-          <w:color w:val="000000"/>
-          <w:sz w:val="27"/>
-          <w:szCs w:val="27"/>
-        </w:rPr>
-        <w:t>· Дата последнего изменения</w:t>
-      </w:r>
-    </w:p>
-    <w:p>
-      <w:pPr>
-        <w:pStyle w:val="a3"/>
-        <w:rPr>
-          <w:color w:val="000000"/>
-          <w:sz w:val="27"/>
-          <w:szCs w:val="27"/>
-        </w:rPr>
-      </w:pPr>
-      <w:r>
-        <w:rPr>
-          <w:color w:val="000000"/>
-          <w:sz w:val="27"/>
-          <w:szCs w:val="27"/>
-        </w:rPr>
-        <w:t>· Категория</w:t>
-      </w:r>
-    </w:p>
-    <w:p>
-      <w:pPr>
-        <w:pStyle w:val="a3"/>
-        <w:ind w:firstLine="720"/>
-        <w:rPr>
-          <w:color w:val="000000"/>
-          <w:sz w:val="27"/>
-          <w:szCs w:val="27"/>
-        </w:rPr>
-      </w:pPr>
-      <w:r>
-        <w:rPr>
-          <w:color w:val="000000"/>
-          <w:sz w:val="27"/>
-          <w:szCs w:val="27"/>
-        </w:rPr>
-        <w:t>- Название категории</w:t>
-      </w:r>
-    </w:p>
-    <w:p>
-      <w:pPr>
-        <w:pStyle w:val="a3"/>
-        <w:rPr>
-          <w:color w:val="000000"/>
-          <w:sz w:val="27"/>
-          <w:szCs w:val="27"/>
-        </w:rPr>
-      </w:pPr>
-      <w:r>
-        <w:rPr>
-          <w:color w:val="000000"/>
-          <w:sz w:val="27"/>
-          <w:szCs w:val="27"/>
-        </w:rPr>
-        <w:t>· Контакты автора</w:t>
-      </w:r>
-    </w:p>
-    <w:p>
-      <w:pPr>
-        <w:pStyle w:val="a3"/>
         <w:ind w:left="720"/>
         <w:rPr>
           <w:color w:val="000000"/>
@@ -282,359 +653,17 @@
           <w:color w:val="000000"/>
           <w:sz w:val="27"/>
           <w:szCs w:val="27"/>
-        </w:rPr>
-        <w:t>- Имя</w:t>
-      </w:r>
-    </w:p>
-    <w:p>
-      <w:pPr>
-        <w:pStyle w:val="a3"/>
-        <w:ind w:left="720"/>
-        <w:rPr>
-          <w:color w:val="000000"/>
-          <w:sz w:val="27"/>
-          <w:szCs w:val="27"/>
-        </w:rPr>
-      </w:pPr>
-      <w:r>
-        <w:rPr>
-          <w:color w:val="000000"/>
-          <w:sz w:val="27"/>
-          <w:szCs w:val="27"/>
-        </w:rPr>
-        <w:t>- Номер телефона</w:t>
-      </w:r>
-    </w:p>
-    <w:p>
-      <w:pPr>
-        <w:pStyle w:val="a3"/>
-        <w:ind w:left="720"/>
-        <w:rPr>
-          <w:color w:val="000000"/>
-          <w:sz w:val="27"/>
-          <w:szCs w:val="27"/>
-        </w:rPr>
-      </w:pPr>
-      <w:r>
-        <w:rPr>
-          <w:color w:val="000000"/>
-          <w:sz w:val="27"/>
-          <w:szCs w:val="27"/>
-        </w:rPr>
-        <w:t xml:space="preserve">- </w:t>
-      </w:r>
-      <w:proofErr w:type="spellStart"/>
-      <w:r>
-        <w:rPr>
-          <w:color w:val="000000"/>
-          <w:sz w:val="27"/>
-          <w:szCs w:val="27"/>
-        </w:rPr>
-        <w:t>Email</w:t>
-      </w:r>
-      <w:proofErr w:type="spellEnd"/>
-    </w:p>
-    <w:p>
-      <w:pPr>
-        <w:pStyle w:val="a3"/>
-        <w:rPr>
-          <w:color w:val="000000"/>
-          <w:sz w:val="27"/>
-          <w:szCs w:val="27"/>
-        </w:rPr>
-      </w:pPr>
-      <w:r>
-        <w:rPr>
-          <w:color w:val="000000"/>
-          <w:sz w:val="27"/>
-          <w:szCs w:val="27"/>
-        </w:rPr>
-        <w:t>· Местонахождение товара</w:t>
-      </w:r>
-    </w:p>
-    <w:p>
-      <w:pPr>
-        <w:pStyle w:val="a3"/>
-        <w:rPr>
-          <w:color w:val="000000"/>
-          <w:sz w:val="27"/>
-          <w:szCs w:val="27"/>
-        </w:rPr>
-      </w:pPr>
-      <w:r>
-        <w:rPr>
-          <w:color w:val="000000"/>
-          <w:sz w:val="27"/>
-          <w:szCs w:val="27"/>
-        </w:rPr>
-        <w:t>· Состояние</w:t>
-      </w:r>
-    </w:p>
-    <w:p>
-      <w:pPr>
-        <w:pStyle w:val="a3"/>
-        <w:rPr>
-          <w:b/>
-          <w:color w:val="000000"/>
-          <w:sz w:val="27"/>
-          <w:szCs w:val="27"/>
-        </w:rPr>
-      </w:pPr>
-      <w:r>
-        <w:rPr>
-          <w:b/>
-          <w:color w:val="000000"/>
-          <w:sz w:val="27"/>
-          <w:szCs w:val="27"/>
-        </w:rPr>
-        <w:t>Система предоставляет возможность изменять/добавлять/удалять любую информацию о товарах.</w:t>
-      </w:r>
-    </w:p>
-    <w:p>
-      <w:pPr>
-        <w:pStyle w:val="a3"/>
-        <w:rPr>
-          <w:b/>
-          <w:color w:val="000000"/>
-          <w:sz w:val="27"/>
-          <w:szCs w:val="27"/>
-        </w:rPr>
-      </w:pPr>
-      <w:r>
-        <w:rPr>
-          <w:b/>
-          <w:color w:val="000000"/>
-          <w:sz w:val="27"/>
-          <w:szCs w:val="27"/>
-        </w:rPr>
-        <w:t>Система предоставляет</w:t>
-      </w:r>
-      <w:r>
-        <w:rPr>
-          <w:b/>
-          <w:color w:val="000000"/>
-          <w:sz w:val="27"/>
-          <w:szCs w:val="27"/>
-        </w:rPr>
-        <w:t xml:space="preserve"> навигацию:</w:t>
-      </w:r>
-    </w:p>
-    <w:p>
-      <w:pPr>
-        <w:pStyle w:val="a3"/>
-        <w:rPr>
-          <w:color w:val="000000"/>
-          <w:sz w:val="27"/>
-          <w:szCs w:val="27"/>
-        </w:rPr>
-      </w:pPr>
-      <w:r>
-        <w:rPr>
-          <w:color w:val="000000"/>
-          <w:sz w:val="27"/>
-          <w:szCs w:val="27"/>
-        </w:rPr>
-        <w:t>· По категориям</w:t>
-      </w:r>
-    </w:p>
-    <w:p>
-      <w:pPr>
-        <w:pStyle w:val="a3"/>
-        <w:rPr>
-          <w:color w:val="000000"/>
-          <w:sz w:val="27"/>
-          <w:szCs w:val="27"/>
-        </w:rPr>
-      </w:pPr>
-      <w:r>
-        <w:rPr>
-          <w:color w:val="000000"/>
-          <w:sz w:val="27"/>
-          <w:szCs w:val="27"/>
-        </w:rPr>
-        <w:t>· По полному или частичному имени товара</w:t>
-      </w:r>
-    </w:p>
-    <w:p>
-      <w:pPr>
-        <w:pStyle w:val="a3"/>
-        <w:rPr>
-          <w:b/>
-          <w:color w:val="000000"/>
-          <w:sz w:val="27"/>
-          <w:szCs w:val="27"/>
-        </w:rPr>
-      </w:pPr>
-      <w:r>
-        <w:rPr>
-          <w:b/>
-          <w:color w:val="000000"/>
-          <w:sz w:val="27"/>
-          <w:szCs w:val="27"/>
-        </w:rPr>
-        <w:t>Система обладает</w:t>
-      </w:r>
-      <w:r>
-        <w:rPr>
-          <w:b/>
-          <w:color w:val="000000"/>
-          <w:sz w:val="27"/>
-          <w:szCs w:val="27"/>
-        </w:rPr>
-        <w:t xml:space="preserve"> аутентификацией и авторизацией. Система может работать в 4-х режимах:</w:t>
-      </w:r>
-    </w:p>
-    <w:p>
-      <w:pPr>
-        <w:pStyle w:val="a3"/>
-        <w:rPr>
-          <w:color w:val="000000"/>
-          <w:sz w:val="27"/>
-          <w:szCs w:val="27"/>
-        </w:rPr>
-      </w:pPr>
-      <w:r>
-        <w:rPr>
-          <w:color w:val="000000"/>
-          <w:sz w:val="27"/>
-          <w:szCs w:val="27"/>
-        </w:rPr>
-        <w:t>· Режим гостя. Данный режим разрешает:</w:t>
-      </w:r>
-    </w:p>
-    <w:p>
-      <w:pPr>
-        <w:pStyle w:val="a3"/>
-        <w:ind w:left="720"/>
-        <w:rPr>
-          <w:color w:val="000000"/>
-          <w:sz w:val="27"/>
-          <w:szCs w:val="27"/>
-        </w:rPr>
-      </w:pPr>
-      <w:r>
-        <w:rPr>
-          <w:color w:val="000000"/>
-          <w:sz w:val="27"/>
-          <w:szCs w:val="27"/>
-        </w:rPr>
-        <w:lastRenderedPageBreak/>
-        <w:t>- Пользоваться навигацией</w:t>
-      </w:r>
-    </w:p>
-    <w:p>
-      <w:pPr>
-        <w:pStyle w:val="a3"/>
-        <w:ind w:left="720"/>
-        <w:rPr>
-          <w:color w:val="000000"/>
-          <w:sz w:val="27"/>
-          <w:szCs w:val="27"/>
-        </w:rPr>
-      </w:pPr>
-      <w:r>
-        <w:rPr>
-          <w:color w:val="000000"/>
-          <w:sz w:val="27"/>
-          <w:szCs w:val="27"/>
-        </w:rPr>
-        <w:t>- Пользоваться поиском</w:t>
-      </w:r>
-    </w:p>
-    <w:p>
-      <w:pPr>
-        <w:pStyle w:val="a3"/>
-        <w:ind w:left="720"/>
-        <w:rPr>
-          <w:color w:val="000000"/>
-          <w:sz w:val="27"/>
-          <w:szCs w:val="27"/>
-        </w:rPr>
-      </w:pPr>
-      <w:r>
-        <w:rPr>
-          <w:color w:val="000000"/>
-          <w:sz w:val="27"/>
-          <w:szCs w:val="27"/>
-        </w:rPr>
-        <w:t>- Просматривать товары</w:t>
-      </w:r>
-    </w:p>
-    <w:p>
-      <w:pPr>
-        <w:pStyle w:val="a3"/>
-        <w:rPr>
-          <w:b/>
-          <w:color w:val="000000"/>
-          <w:sz w:val="27"/>
-          <w:szCs w:val="27"/>
-        </w:rPr>
-      </w:pPr>
-      <w:r>
-        <w:rPr>
-          <w:b/>
-          <w:color w:val="000000"/>
-          <w:sz w:val="27"/>
-          <w:szCs w:val="27"/>
-        </w:rPr>
-        <w:t>· Режим пользователя. Данный режим разрешает все, что может гость, а также:</w:t>
-      </w:r>
-    </w:p>
-    <w:p>
-      <w:pPr>
-        <w:pStyle w:val="a3"/>
-        <w:ind w:left="720"/>
-        <w:rPr>
-          <w:color w:val="000000"/>
-          <w:sz w:val="27"/>
-          <w:szCs w:val="27"/>
-        </w:rPr>
-      </w:pPr>
-      <w:r>
-        <w:rPr>
-          <w:color w:val="000000"/>
-          <w:sz w:val="27"/>
-          <w:szCs w:val="27"/>
-        </w:rPr>
-        <w:t>- Просмотр списка своих товаров</w:t>
-      </w:r>
-    </w:p>
-    <w:p>
-      <w:pPr>
-        <w:pStyle w:val="a3"/>
-        <w:ind w:left="720"/>
-        <w:rPr>
-          <w:color w:val="000000"/>
-          <w:sz w:val="27"/>
-          <w:szCs w:val="27"/>
-        </w:rPr>
-      </w:pPr>
-      <w:r>
-        <w:rPr>
-          <w:color w:val="000000"/>
-          <w:sz w:val="27"/>
-          <w:szCs w:val="27"/>
-        </w:rPr>
-        <w:t>- Добавлять/изменять/удалять свои товары</w:t>
-      </w:r>
-    </w:p>
-    <w:p>
-      <w:pPr>
-        <w:pStyle w:val="a3"/>
-        <w:ind w:left="720"/>
-        <w:rPr>
-          <w:color w:val="000000"/>
-          <w:sz w:val="27"/>
-          <w:szCs w:val="27"/>
-        </w:rPr>
-      </w:pPr>
-      <w:r>
-        <w:rPr>
-          <w:color w:val="000000"/>
-          <w:sz w:val="27"/>
-          <w:szCs w:val="27"/>
-        </w:rPr>
-        <w:t>- Редактировать свой профиль</w:t>
+          <w:lang w:val="en-US"/>
+        </w:rPr>
+        <w:t>-</w:t>
+      </w:r>
+      <w:r>
+        <w:rPr>
+          <w:color w:val="000000"/>
+          <w:sz w:val="27"/>
+          <w:szCs w:val="27"/>
+        </w:rPr>
+        <w:t xml:space="preserve"> Покупать товары других пользователей</w:t>
       </w:r>
     </w:p>
     <w:p>

</xml_diff>